<commit_message>
Atualização Relatório de testes
</commit_message>
<xml_diff>
--- a/AnaliseQualidade Janete.docx
+++ b/AnaliseQualidade Janete.docx
@@ -460,7 +460,7 @@
           <w:sz w:val="24"/>
           <w:szCs w:val="24"/>
         </w:rPr>
-        <w:t>Aqui você deve fazer um breve resumo do seu projeto.  Aborde um pouco de tudo, mas não entre profundamente em nada. O “resumo” em um trabalho acadêmico “serve” para mostrar ao leitor se o conteúdo é de seu interesse ou não</w:t>
+        <w:t>O teste abrangente realizado no Samsung S23 concentr</w:t>
       </w:r>
       <w:r>
         <w:rPr>
@@ -469,7 +469,7 @@
           <w:sz w:val="24"/>
           <w:szCs w:val="24"/>
         </w:rPr>
-        <w:t>, m</w:t>
+        <w:t>a</w:t>
       </w:r>
       <w:r>
         <w:rPr>
@@ -478,20 +478,8 @@
           <w:sz w:val="24"/>
           <w:szCs w:val="24"/>
         </w:rPr>
-        <w:t xml:space="preserve">as é um resumo, um breve relato de, no máximo 200 palavras.  </w:t>
+        <w:t>-se em avaliar critérios essenciais, incluindo usabilidade, qualidade de materiais, desempenho e design. Destacam-se a interface intuitiva, a eficácia da caneta inteligente, as melhorias significativas no processador e a robustez dos materiais utilizados. O design moderno e ergonômico contribui positivamente para a experiência geral. O relatório resultante oferece sugestões específicas para aprimoramentos e delineia expectativas futuras, proporcionando uma compreensão aprofundada do desempenho do Samsung S23 e orientando possíveis otimizações para aprimorar ainda mais a experiência do usuário.</w:t>
       </w:r>
-    </w:p>
-    <w:p>
-      <w:pPr>
-        <w:spacing w:line="360" w:lineRule="auto"/>
-        <w:jc w:val="both"/>
-        <w:rPr>
-          <w:rFonts w:ascii="Arial" w:eastAsia="Arial" w:hAnsi="Arial" w:cs="Arial"/>
-          <w:color w:val="000000" w:themeColor="text1"/>
-          <w:sz w:val="24"/>
-          <w:szCs w:val="24"/>
-        </w:rPr>
-      </w:pPr>
     </w:p>
     <w:p>
       <w:pPr>
@@ -2018,36 +2006,7 @@
           <w:sz w:val="24"/>
           <w:szCs w:val="24"/>
         </w:rPr>
-        <w:t xml:space="preserve">O objetivo é fornecer uma análise abrangente do Samsung S23, apresentando sugestões para possíveis melhorias e contribuindo com insights valiosos para usuários e </w:t>
-      </w:r>
-      <w:proofErr w:type="gramStart"/>
-      <w:r>
-        <w:rPr>
-          <w:rFonts w:ascii="Arial" w:hAnsi="Arial" w:cs="Arial"/>
-          <w:color w:val="000000" w:themeColor="text1"/>
-          <w:sz w:val="24"/>
-          <w:szCs w:val="24"/>
-        </w:rPr>
-        <w:t>desenvolvedores.</w:t>
-      </w:r>
-      <w:r>
-        <w:rPr>
-          <w:rFonts w:ascii="Arial" w:hAnsi="Arial" w:cs="Arial"/>
-          <w:color w:val="000000" w:themeColor="text1"/>
-          <w:sz w:val="24"/>
-          <w:szCs w:val="24"/>
-        </w:rPr>
-        <w:t>.</w:t>
-      </w:r>
-      <w:proofErr w:type="gramEnd"/>
-      <w:r>
-        <w:rPr>
-          <w:rFonts w:ascii="Arial" w:hAnsi="Arial" w:cs="Arial"/>
-          <w:color w:val="000000" w:themeColor="text1"/>
-          <w:sz w:val="24"/>
-          <w:szCs w:val="24"/>
-        </w:rPr>
-        <w:t xml:space="preserve"> </w:t>
+        <w:t>O objetivo é fornecer uma análise abrangente do Samsung S23, apresentando sugestões para possíveis melhorias e contribuindo com insights valiosos para usuários e desenvolvedores.</w:t>
       </w:r>
     </w:p>
     <w:p>
@@ -2329,73 +2288,7 @@
                 <w:sz w:val="24"/>
                 <w:szCs w:val="24"/>
               </w:rPr>
-              <w:t xml:space="preserve">A Samsung traz o sistema operacional Android no Smartphone Samsung Galaxy S23 Ultra 5G SM-S918B 512GB Câmera Quádrupla. A tela do tipo Dynamic AMOLED 2x de 6.8" e resolução QHD+. As dimensões do aparelho são 16.34cm de altura e 7.81cm de largura, com peso de 233.0g. O aparelho dispõe de câmera frontal de 12.0 MP, e traseiras de 200.0 + 12.0 + 10.0 + 10.0 MP. Além de filmar em 8K, a câmera deste aparelho também oferece as tecnologias Autofoco, Câmera Quádrupla, Flash, Flash Frontal, HDR, Modo Noturno, Modo Retrato, </w:t>
-            </w:r>
-            <w:proofErr w:type="spellStart"/>
-            <w:r>
-              <w:rPr>
-                <w:rFonts w:ascii="Arial" w:eastAsia="Arial" w:hAnsi="Arial" w:cs="Arial"/>
-                <w:bCs/>
-                <w:color w:val="000000" w:themeColor="text1"/>
-                <w:sz w:val="24"/>
-                <w:szCs w:val="24"/>
-              </w:rPr>
-              <w:t>Slow</w:t>
-            </w:r>
-            <w:proofErr w:type="spellEnd"/>
-            <w:r>
-              <w:rPr>
-                <w:rFonts w:ascii="Arial" w:eastAsia="Arial" w:hAnsi="Arial" w:cs="Arial"/>
-                <w:bCs/>
-                <w:color w:val="000000" w:themeColor="text1"/>
-                <w:sz w:val="24"/>
-                <w:szCs w:val="24"/>
-              </w:rPr>
-              <w:t xml:space="preserve"> Motion. Este smartphone é equipado com uma bateria de 5000mAh de capacidade. O Smartphone Samsung Galaxy S23 Ultra 5G SM-S918B 512GB Câmera Quádrupla possui o processador Qualcomm </w:t>
-            </w:r>
-            <w:proofErr w:type="spellStart"/>
-            <w:r>
-              <w:rPr>
-                <w:rFonts w:ascii="Arial" w:eastAsia="Arial" w:hAnsi="Arial" w:cs="Arial"/>
-                <w:bCs/>
-                <w:color w:val="000000" w:themeColor="text1"/>
-                <w:sz w:val="24"/>
-                <w:szCs w:val="24"/>
-              </w:rPr>
-              <w:t>Snapdragon</w:t>
-            </w:r>
-            <w:proofErr w:type="spellEnd"/>
-            <w:r>
-              <w:rPr>
-                <w:rFonts w:ascii="Arial" w:eastAsia="Arial" w:hAnsi="Arial" w:cs="Arial"/>
-                <w:bCs/>
-                <w:color w:val="000000" w:themeColor="text1"/>
-                <w:sz w:val="24"/>
-                <w:szCs w:val="24"/>
-              </w:rPr>
-              <w:t xml:space="preserve"> 8 </w:t>
-            </w:r>
-            <w:proofErr w:type="spellStart"/>
-            <w:r>
-              <w:rPr>
-                <w:rFonts w:ascii="Arial" w:eastAsia="Arial" w:hAnsi="Arial" w:cs="Arial"/>
-                <w:bCs/>
-                <w:color w:val="000000" w:themeColor="text1"/>
-                <w:sz w:val="24"/>
-                <w:szCs w:val="24"/>
-              </w:rPr>
-              <w:t>Gen</w:t>
-            </w:r>
-            <w:proofErr w:type="spellEnd"/>
-            <w:r>
-              <w:rPr>
-                <w:rFonts w:ascii="Arial" w:eastAsia="Arial" w:hAnsi="Arial" w:cs="Arial"/>
-                <w:bCs/>
-                <w:color w:val="000000" w:themeColor="text1"/>
-                <w:sz w:val="24"/>
-                <w:szCs w:val="24"/>
-              </w:rPr>
-              <w:t xml:space="preserve"> 2 com capacidade de processamento 3.4GHz. O aparelho conta com memória RAM de 12.0GB.</w:t>
+              <w:t>A Samsung traz o sistema operacional Android no Smartphone Samsung Galaxy S23 Ultra 5G SM-S918B 512GB Câmera Quádrupla. A tela do tipo Dynamic AMOLED 2x de 6.8" e resolução QHD+. As dimensões do aparelho são 16.34cm de altura e 7.81cm de largura, com peso de 233.0g. O aparelho dispõe de câmera frontal de 12.0 MP, e traseiras de 200.0 + 12.0 + 10.0 + 10.0 MP. Além de filmar em 8K, a câmera deste aparelho também oferece as tecnologias Autofoco, Câmera Quádrupla, Flash, Flash Frontal, HDR, Modo Noturno, Modo Retrato, Slow Motion. Este smartphone é equipado com uma bateria de 5000mAh de capacidade. O Smartphone Samsung Galaxy S23 Ultra 5G SM-S918B 512GB Câmera Quádrupla possui o processador Qualcomm Snapdragon 8 Gen 2 com capacidade de processamento 3.4GHz. O aparelho conta com memória RAM de 12.0GB.</w:t>
             </w:r>
           </w:p>
         </w:tc>
@@ -2754,6 +2647,7 @@
               <w:rPr>
                 <w:rFonts w:ascii="Arial" w:eastAsia="Arial" w:hAnsi="Arial" w:cs="Arial"/>
                 <w:bCs/>
+                <w:noProof/>
                 <w:color w:val="000000" w:themeColor="text1"/>
                 <w:sz w:val="24"/>
                 <w:szCs w:val="24"/>
@@ -3273,12 +3167,13 @@
               <w:rPr>
                 <w:rFonts w:ascii="Arial" w:eastAsia="Arial" w:hAnsi="Arial" w:cs="Arial"/>
                 <w:bCs/>
+                <w:noProof/>
                 <w:color w:val="000000" w:themeColor="text1"/>
                 <w:sz w:val="24"/>
                 <w:szCs w:val="24"/>
               </w:rPr>
               <w:drawing>
-                <wp:inline distT="0" distB="0" distL="0" distR="0" wp14:anchorId="2D73C9CE" wp14:editId="55B44E07">
+                <wp:inline distT="0" distB="0" distL="0" distR="0" wp14:anchorId="2D73C9CE" wp14:editId="734B4217">
                   <wp:extent cx="2113280" cy="1539875"/>
                   <wp:effectExtent l="0" t="0" r="1270" b="3175"/>
                   <wp:docPr id="632228882" name="Imagem 2" descr="PRODUCT_ZOOM"/>
@@ -3604,6 +3499,7 @@
       <w:r>
         <w:rPr>
           <w:rFonts w:ascii="Arial" w:hAnsi="Arial" w:cs="Arial"/>
+          <w:noProof/>
           <w:color w:val="000000" w:themeColor="text1"/>
           <w:sz w:val="24"/>
           <w:szCs w:val="24"/>

</xml_diff>